<commit_message>
Nouveaux documents + retouches
</commit_message>
<xml_diff>
--- a/Docs texte/Les avis.docx
+++ b/Docs texte/Les avis.docx
@@ -10,17 +10,20 @@
           <w:color w:val="000000"/>
         </w:rPr>
       </w:pPr>
-      <w:r>
-        <w:rPr>
-          <w:color w:val="000000"/>
-        </w:rPr>
-        <w:t>16/08</w:t>
-      </w:r>
-      <w:r>
-        <w:rPr>
-          <w:color w:val="000000"/>
-        </w:rPr>
-        <w:t>/2019</w:t>
+      <w:bookmarkStart w:id="0" w:name="_GoBack"/>
+      <w:bookmarkEnd w:id="0"/>
+      <w:r>
+        <w:rPr>
+          <w:rStyle w:val="lev"/>
+          <w:color w:val="000000"/>
+        </w:rPr>
+        <w:t> Nos Contradictions Modernes !</w:t>
+      </w:r>
+      <w:r>
+        <w:rPr>
+          <w:color w:val="000000"/>
+        </w:rPr>
+        <w:t xml:space="preserve"> </w:t>
       </w:r>
     </w:p>
     <w:p>
@@ -35,7 +38,13 @@
         <w:rPr>
           <w:color w:val="000000"/>
         </w:rPr>
-        <w:t xml:space="preserve">LES AVIS </w:t>
+        <w:t xml:space="preserve">Chaque consommateur préfère les vêtements, les </w:t>
+      </w:r>
+      <w:r>
+        <w:rPr>
+          <w:color w:val="000000"/>
+        </w:rPr>
+        <w:t>chaussures, l’informatique et les voitures de l’Extrême-Orient pour leurs prix bas, sans penser qu’il offre à d’autres, le TRAVAIL des FRANCAIS.</w:t>
       </w:r>
     </w:p>
     <w:p>
@@ -48,10 +57,42 @@
       </w:pPr>
       <w:r>
         <w:rPr>
-          <w:rStyle w:val="lev"/>
-          <w:color w:val="000000"/>
-        </w:rPr>
-        <w:t> Nos Contradictions Modernes !</w:t>
+          <w:color w:val="000000"/>
+        </w:rPr>
+        <w:t xml:space="preserve">La MONDIALISATION est certes sauvage, mais les manifestants "antimondialisation" empêchent la mise en place de mesures aptes à l'humaniser ! </w:t>
+      </w:r>
+    </w:p>
+    <w:p>
+      <w:pPr>
+        <w:pStyle w:val="NormalWeb"/>
+        <w:jc w:val="both"/>
+        <w:rPr>
+          <w:color w:val="000000"/>
+        </w:rPr>
+      </w:pPr>
+      <w:r>
+        <w:rPr>
+          <w:color w:val="000000"/>
+        </w:rPr>
+        <w:t>La LOI - que nul n'est censé ignorer même</w:t>
+      </w:r>
+      <w:r>
+        <w:rPr>
+          <w:color w:val="000000"/>
+        </w:rPr>
+        <w:t xml:space="preserve"> pas</w:t>
+      </w:r>
+      <w:r>
+        <w:rPr>
+          <w:color w:val="000000"/>
+        </w:rPr>
+        <w:t xml:space="preserve"> le plus illettré des citoyens- est cependant matière à discussion </w:t>
+      </w:r>
+      <w:r>
+        <w:rPr>
+          <w:color w:val="000000"/>
+        </w:rPr>
+        <w:t>entre</w:t>
       </w:r>
       <w:r>
         <w:rPr>
@@ -59,6 +100,30 @@
         </w:rPr>
         <w:t xml:space="preserve"> </w:t>
       </w:r>
+      <w:r>
+        <w:rPr>
+          <w:color w:val="000000"/>
+        </w:rPr>
+        <w:t>les avocats</w:t>
+      </w:r>
+      <w:r>
+        <w:rPr>
+          <w:color w:val="000000"/>
+        </w:rPr>
+        <w:t>, les énarques</w:t>
+      </w:r>
+      <w:r>
+        <w:rPr>
+          <w:color w:val="000000"/>
+        </w:rPr>
+        <w:t xml:space="preserve"> et même </w:t>
+      </w:r>
+      <w:r>
+        <w:rPr>
+          <w:color w:val="000000"/>
+        </w:rPr>
+        <w:t xml:space="preserve">les plus hauts magistrats ! </w:t>
+      </w:r>
     </w:p>
     <w:p>
       <w:pPr>
@@ -72,13 +137,43 @@
         <w:rPr>
           <w:color w:val="000000"/>
         </w:rPr>
-        <w:t xml:space="preserve">Chaque consommateur préfère les vêtements, les </w:t>
-      </w:r>
-      <w:r>
-        <w:rPr>
-          <w:color w:val="000000"/>
-        </w:rPr>
-        <w:t>chaussures, l’informatique et les voitures de l’Extrême-Orient pour leurs prix bas, sans penser qu’il offre à d’autres, le TRAVAIL des FRANCAIS.</w:t>
+        <w:t xml:space="preserve">Le DROIT de GREVE conquis pour lutter contre les inégalités sociales conforte aujourd'hui les avantages </w:t>
+      </w:r>
+      <w:r>
+        <w:rPr>
+          <w:color w:val="000000"/>
+        </w:rPr>
+        <w:t>liés au statut des fonctionnaires et des grandes entreprises semi-publiques</w:t>
+      </w:r>
+      <w:r>
+        <w:rPr>
+          <w:color w:val="000000"/>
+        </w:rPr>
+        <w:t xml:space="preserve"> au détriment des </w:t>
+      </w:r>
+      <w:r>
+        <w:rPr>
+          <w:color w:val="000000"/>
+        </w:rPr>
+        <w:t xml:space="preserve">chômeurs et des </w:t>
+      </w:r>
+      <w:r>
+        <w:rPr>
+          <w:color w:val="000000"/>
+        </w:rPr>
+        <w:t>smicards du privé en situation précaire</w:t>
+      </w:r>
+      <w:r>
+        <w:rPr>
+          <w:color w:val="000000"/>
+        </w:rPr>
+        <w:t xml:space="preserve"> </w:t>
+      </w:r>
+      <w:r>
+        <w:rPr>
+          <w:color w:val="000000"/>
+        </w:rPr>
+        <w:t xml:space="preserve">! </w:t>
       </w:r>
     </w:p>
     <w:p>
@@ -93,7 +188,69 @@
         <w:rPr>
           <w:color w:val="000000"/>
         </w:rPr>
-        <w:t xml:space="preserve">La MONDIALISATION est certes sauvage, mais les manifestants "antimondialisation" empêchent la mise en place de mesures aptes à l'humaniser ! </w:t>
+        <w:t>Les ECOLOGISTES protègent toujours les gros carnassiers</w:t>
+      </w:r>
+      <w:r>
+        <w:rPr>
+          <w:color w:val="000000"/>
+        </w:rPr>
+        <w:t xml:space="preserve"> </w:t>
+      </w:r>
+      <w:r>
+        <w:rPr>
+          <w:color w:val="000000"/>
+        </w:rPr>
+        <w:t xml:space="preserve">: l'ours, le tigre, le lion, le loup, le </w:t>
+      </w:r>
+      <w:proofErr w:type="gramStart"/>
+      <w:r>
+        <w:rPr>
+          <w:color w:val="000000"/>
+        </w:rPr>
+        <w:t>requin</w:t>
+      </w:r>
+      <w:proofErr w:type="gramEnd"/>
+      <w:r>
+        <w:rPr>
+          <w:color w:val="000000"/>
+        </w:rPr>
+        <w:t>, le phoque, l'aigle ou le héron au détriment</w:t>
+      </w:r>
+      <w:r>
+        <w:rPr>
+          <w:color w:val="000000"/>
+        </w:rPr>
+        <w:t xml:space="preserve"> des petits oiseaux</w:t>
+      </w:r>
+      <w:r>
+        <w:rPr>
+          <w:color w:val="000000"/>
+        </w:rPr>
+        <w:t xml:space="preserve"> </w:t>
+      </w:r>
+      <w:r>
+        <w:rPr>
+          <w:color w:val="000000"/>
+        </w:rPr>
+        <w:t xml:space="preserve">et </w:t>
+      </w:r>
+      <w:r>
+        <w:rPr>
+          <w:color w:val="000000"/>
+        </w:rPr>
+        <w:t>des paisibles herbivores</w:t>
+      </w:r>
+      <w:r>
+        <w:rPr>
+          <w:color w:val="000000"/>
+        </w:rPr>
+        <w:t xml:space="preserve"> qui participent à la nourriture des Hommes depuis la nuit des temps</w:t>
+      </w:r>
+      <w:r>
+        <w:rPr>
+          <w:color w:val="000000"/>
+        </w:rPr>
+        <w:t xml:space="preserve"> ! </w:t>
       </w:r>
     </w:p>
     <w:p>
@@ -108,43 +265,7 @@
         <w:rPr>
           <w:color w:val="000000"/>
         </w:rPr>
-        <w:t xml:space="preserve">La LOI - que nul n'est censé ignorer même le plus illettré des citoyens- est cependant matière à discussion </w:t>
-      </w:r>
-      <w:r>
-        <w:rPr>
-          <w:color w:val="000000"/>
-        </w:rPr>
-        <w:t>entre</w:t>
-      </w:r>
-      <w:r>
-        <w:rPr>
-          <w:color w:val="000000"/>
-        </w:rPr>
-        <w:t xml:space="preserve"> </w:t>
-      </w:r>
-      <w:r>
-        <w:rPr>
-          <w:color w:val="000000"/>
-        </w:rPr>
-        <w:t>les avocats</w:t>
-      </w:r>
-      <w:r>
-        <w:rPr>
-          <w:color w:val="000000"/>
-        </w:rPr>
-        <w:t>, les énarques</w:t>
-      </w:r>
-      <w:r>
-        <w:rPr>
-          <w:color w:val="000000"/>
-        </w:rPr>
-        <w:t xml:space="preserve"> et même </w:t>
-      </w:r>
-      <w:r>
-        <w:rPr>
-          <w:color w:val="000000"/>
-        </w:rPr>
-        <w:t xml:space="preserve">les plus hauts magistrats ! </w:t>
+        <w:t xml:space="preserve">Les VEGETARIENS qui ne veulent pas être la cause de la mort d'un animal, en fait, l'empêchent de vivre. En effet, qui élèvera des porcs, des poulets, des veaux, des agneaux si personne ne les achète pour rembourser les frais d'élevage ? </w:t>
       </w:r>
     </w:p>
     <w:p>
@@ -159,141 +280,27 @@
         <w:rPr>
           <w:color w:val="000000"/>
         </w:rPr>
-        <w:t xml:space="preserve">Le DROIT de GREVE conquis pour lutter contre les inégalités sociales conforte aujourd'hui les avantages </w:t>
-      </w:r>
-      <w:r>
-        <w:rPr>
-          <w:color w:val="000000"/>
-        </w:rPr>
-        <w:t>liés au statut des fonctionnaires et des grandes entreprises semi-publiques</w:t>
-      </w:r>
-      <w:r>
-        <w:rPr>
-          <w:color w:val="000000"/>
-        </w:rPr>
-        <w:t xml:space="preserve"> au détriment des </w:t>
-      </w:r>
-      <w:r>
-        <w:rPr>
-          <w:color w:val="000000"/>
-        </w:rPr>
-        <w:t xml:space="preserve">chômeurs et des </w:t>
-      </w:r>
-      <w:r>
-        <w:rPr>
-          <w:color w:val="000000"/>
-        </w:rPr>
-        <w:t>smicards du privé en situation précaire</w:t>
-      </w:r>
-      <w:r>
-        <w:rPr>
-          <w:color w:val="000000"/>
-        </w:rPr>
-        <w:t xml:space="preserve"> </w:t>
-      </w:r>
-      <w:r>
-        <w:rPr>
-          <w:color w:val="000000"/>
-        </w:rPr>
-        <w:t xml:space="preserve">! </w:t>
-      </w:r>
-    </w:p>
-    <w:p>
-      <w:pPr>
-        <w:pStyle w:val="NormalWeb"/>
-        <w:jc w:val="both"/>
-        <w:rPr>
-          <w:color w:val="000000"/>
-        </w:rPr>
-      </w:pPr>
-      <w:r>
-        <w:rPr>
-          <w:color w:val="000000"/>
-        </w:rPr>
-        <w:t>Les ECOLOGISTES protègent toujours les gros carnassiers</w:t>
-      </w:r>
-      <w:r>
-        <w:rPr>
-          <w:color w:val="000000"/>
-        </w:rPr>
-        <w:t xml:space="preserve"> </w:t>
-      </w:r>
-      <w:r>
-        <w:rPr>
-          <w:color w:val="000000"/>
-        </w:rPr>
-        <w:t>: l'ours, le tigre, le lion, le loup, le requin, le phoque, l'aigle ou le héron au détriment</w:t>
-      </w:r>
-      <w:r>
-        <w:rPr>
-          <w:color w:val="000000"/>
-        </w:rPr>
-        <w:t xml:space="preserve"> des petits oiseaux</w:t>
-      </w:r>
-      <w:r>
-        <w:rPr>
-          <w:color w:val="000000"/>
-        </w:rPr>
-        <w:t xml:space="preserve"> </w:t>
-      </w:r>
-      <w:r>
-        <w:rPr>
-          <w:color w:val="000000"/>
-        </w:rPr>
-        <w:t xml:space="preserve">et </w:t>
-      </w:r>
-      <w:r>
-        <w:rPr>
-          <w:color w:val="000000"/>
-        </w:rPr>
-        <w:t>des paisibles herbivores</w:t>
-      </w:r>
-      <w:r>
-        <w:rPr>
-          <w:color w:val="000000"/>
-        </w:rPr>
-        <w:t xml:space="preserve"> qui participent à la nourriture des Hommes depuis la nuit des temps</w:t>
-      </w:r>
-      <w:r>
-        <w:rPr>
-          <w:color w:val="000000"/>
-        </w:rPr>
-        <w:t xml:space="preserve"> ! </w:t>
-      </w:r>
-    </w:p>
-    <w:p>
-      <w:pPr>
-        <w:pStyle w:val="NormalWeb"/>
-        <w:jc w:val="both"/>
-        <w:rPr>
-          <w:color w:val="000000"/>
-        </w:rPr>
-      </w:pPr>
-      <w:r>
-        <w:rPr>
-          <w:color w:val="000000"/>
-        </w:rPr>
-        <w:t xml:space="preserve">Les VEGETARIENS qui ne veulent pas être la cause de la mort d'un animal, en fait, l'empêchent de vivre. En effet, qui élèvera des porcs, des poulets, des veaux, des agneaux si personne ne les achète pour rembourser les frais d'élevage ? </w:t>
-      </w:r>
-    </w:p>
-    <w:p>
-      <w:pPr>
-        <w:pStyle w:val="NormalWeb"/>
-        <w:jc w:val="both"/>
-        <w:rPr>
-          <w:color w:val="000000"/>
-        </w:rPr>
-      </w:pPr>
-      <w:r>
-        <w:rPr>
-          <w:color w:val="000000"/>
-        </w:rPr>
         <w:t xml:space="preserve">Les PARENTS exigent zéro défaut dans la nourriture qu'ils achètent, mais nettoient rarement leurs réfrigérateurs et n'exigent pas de leurs enfants de se laver les mains avant les repas pour rompre le circuit le plus court des germes fécaux ! </w:t>
       </w:r>
     </w:p>
     <w:p>
       <w:pPr>
         <w:jc w:val="both"/>
+        <w:rPr>
+          <w:rFonts w:ascii="Times New Roman" w:hAnsi="Times New Roman" w:cs="Times New Roman"/>
+          <w:sz w:val="24"/>
+          <w:szCs w:val="24"/>
+        </w:rPr>
+      </w:pPr>
+      <w:r>
+        <w:rPr>
+          <w:rFonts w:ascii="Times New Roman" w:hAnsi="Times New Roman" w:cs="Times New Roman"/>
+          <w:sz w:val="24"/>
+          <w:szCs w:val="24"/>
+        </w:rPr>
+        <w:tab/>
+      </w:r>
+      <w:r>
         <w:rPr>
           <w:rFonts w:ascii="Times New Roman" w:hAnsi="Times New Roman" w:cs="Times New Roman"/>
           <w:b/>
@@ -301,7 +308,8 @@
           <w:sz w:val="24"/>
           <w:szCs w:val="24"/>
         </w:rPr>
-      </w:pPr>
+        <w:t xml:space="preserve">Les écologistes veulent sortir du </w:t>
+      </w:r>
       <w:r>
         <w:rPr>
           <w:rFonts w:ascii="Times New Roman" w:hAnsi="Times New Roman" w:cs="Times New Roman"/>
@@ -310,26 +318,15 @@
           <w:sz w:val="24"/>
           <w:szCs w:val="24"/>
         </w:rPr>
-        <w:t>Le Nucléaire :</w:t>
-      </w:r>
-    </w:p>
-    <w:p>
-      <w:pPr>
-        <w:jc w:val="both"/>
+        <w:t>NUCLEAIRE</w:t>
+      </w:r>
+      <w:r>
         <w:rPr>
           <w:rFonts w:ascii="Times New Roman" w:hAnsi="Times New Roman" w:cs="Times New Roman"/>
           <w:sz w:val="24"/>
           <w:szCs w:val="24"/>
         </w:rPr>
-      </w:pPr>
-      <w:r>
-        <w:rPr>
-          <w:rFonts w:ascii="Times New Roman" w:hAnsi="Times New Roman" w:cs="Times New Roman"/>
-          <w:sz w:val="24"/>
-          <w:szCs w:val="24"/>
-        </w:rPr>
-        <w:tab/>
-        <w:t>Les écologistes veulent sortir du nucléaire, OK, mais ils s’opposent aux éoliennes, à la méthanisation, à l’utilisation des centrales à charbon, au fuel et au chauffage au bois. Mais ils exigent des locaux climatisés, des ascenseurs et la domotique partout, chez eux comme au travail.</w:t>
+        <w:t>, OK, mais ils s’opposent aux éoliennes, à la méthanisation, à l’utilisation des centrales à charbon, au fuel et au chauffage au bois. Mais ils exigent des locaux climatisés, des ascenseurs et la domotique partout, chez eux comme au travail.</w:t>
       </w:r>
     </w:p>
     <w:p>
@@ -382,51 +379,55 @@
         <w:rPr>
           <w:color w:val="000000"/>
         </w:rPr>
-        <w:t xml:space="preserve">On ne peut pas être contre la consommation du PETROLE et ses effets néfastes sur l'environnement et contre les techniques de remplacement tels que le nucléaire et l’éolien sans </w:t>
-      </w:r>
-      <w:r>
-        <w:rPr>
-          <w:color w:val="000000"/>
+        <w:t xml:space="preserve">On ne peut pas être contre la consommation du PETROLE et ses effets néfastes sur l'environnement et contre les techniques de remplacement tels que le nucléaire et l’éolien sans accepter de monter les étages à pied, de se déplacer au mieux à bicyclette et sans admettre que la température des bureaux et des foyers puisse évoluer de 8° en hiver à 30° en été. </w:t>
+      </w:r>
+    </w:p>
+    <w:p>
+      <w:pPr>
+        <w:pStyle w:val="NormalWeb"/>
+        <w:jc w:val="both"/>
+        <w:rPr>
+          <w:color w:val="000000"/>
+        </w:rPr>
+      </w:pPr>
+      <w:r>
+        <w:rPr>
+          <w:color w:val="000000"/>
+        </w:rPr>
+        <w:t xml:space="preserve">Les écologistes FRANCAIS qui ont obtenu la fermeture de Super Phoenix, apte à digérer les déchets des centrales nucléaires, bloquent aujourd'hui les trains qui doivent maintenant transporter ces mêmes déchets ! </w:t>
+      </w:r>
+    </w:p>
+    <w:p>
+      <w:pPr>
+        <w:jc w:val="both"/>
+        <w:rPr>
+          <w:rFonts w:ascii="Times New Roman" w:hAnsi="Times New Roman" w:cs="Times New Roman"/>
+          <w:sz w:val="24"/>
+          <w:szCs w:val="24"/>
+        </w:rPr>
+      </w:pPr>
+      <w:r>
+        <w:rPr>
+          <w:rFonts w:ascii="Times New Roman" w:hAnsi="Times New Roman" w:cs="Times New Roman"/>
+          <w:sz w:val="24"/>
+          <w:szCs w:val="24"/>
         </w:rPr>
         <w:lastRenderedPageBreak/>
-        <w:t xml:space="preserve">accepter de monter les étages à pied, de se déplacer au mieux à bicyclette et sans admettre que la température des bureaux et des foyers puisse évoluer de 8° en hiver à 30° en été. </w:t>
-      </w:r>
-    </w:p>
-    <w:p>
-      <w:pPr>
-        <w:pStyle w:val="NormalWeb"/>
-        <w:jc w:val="both"/>
-        <w:rPr>
-          <w:color w:val="000000"/>
-        </w:rPr>
-      </w:pPr>
-      <w:r>
-        <w:rPr>
-          <w:color w:val="000000"/>
-        </w:rPr>
-        <w:t xml:space="preserve">Les écologistes FRANCAIS qui ont obtenu la fermeture de Super Phoenix, apte à digérer les déchets des centrales nucléaires, bloquent aujourd'hui les trains qui doivent maintenant transporter ces mêmes déchets ! </w:t>
-      </w:r>
-    </w:p>
-    <w:p>
-      <w:pPr>
-        <w:jc w:val="both"/>
-        <w:rPr>
-          <w:sz w:val="24"/>
-          <w:szCs w:val="24"/>
-        </w:rPr>
-      </w:pPr>
-      <w:r>
-        <w:rPr>
-          <w:rFonts w:ascii="Times New Roman" w:hAnsi="Times New Roman" w:cs="Times New Roman"/>
-          <w:sz w:val="24"/>
-          <w:szCs w:val="24"/>
-        </w:rPr>
         <w:tab/>
         <w:t>Alors, comment faire sans le nucléaire ?</w:t>
       </w:r>
     </w:p>
     <w:p>
       <w:pPr>
+        <w:jc w:val="both"/>
+        <w:rPr>
+          <w:sz w:val="24"/>
+          <w:szCs w:val="24"/>
+        </w:rPr>
+      </w:pPr>
+    </w:p>
+    <w:p>
+      <w:pPr>
         <w:rPr>
           <w:b/>
           <w:sz w:val="24"/>
@@ -535,6 +536,22 @@
           <w:sz w:val="24"/>
           <w:szCs w:val="24"/>
         </w:rPr>
+        <w:t xml:space="preserve">Tôt ou tard, une personne isolée dans la neige, la nuit sera dévorée par une meute affamée. </w:t>
+      </w:r>
+    </w:p>
+    <w:p>
+      <w:pPr>
+        <w:jc w:val="both"/>
+        <w:rPr>
+          <w:sz w:val="24"/>
+          <w:szCs w:val="24"/>
+        </w:rPr>
+      </w:pPr>
+      <w:r>
+        <w:rPr>
+          <w:sz w:val="24"/>
+          <w:szCs w:val="24"/>
+        </w:rPr>
         <w:t>Les dégâts répétés sur les moutons, même s’ils sont indemnisés, découragent les éleveurs et surtout les jeunes qui auraient dû reprendre la transhumance.</w:t>
       </w:r>
     </w:p>
@@ -599,40 +616,63 @@
           <w:sz w:val="24"/>
           <w:szCs w:val="24"/>
         </w:rPr>
-        <w:t>Et il gagne sa vie en vendant les agneaux en surplus du renouvellement et les brebis réformées bien nourris dans la quiétude et abattus sans souffrances. Ce qui n’est pas le cas des animaux attaqués par les loups dont les viscères sont dévorées avant que la mort n’intervienne.</w:t>
-      </w:r>
-    </w:p>
-    <w:p>
-      <w:pPr>
-        <w:jc w:val="both"/>
-        <w:rPr>
-          <w:sz w:val="24"/>
-          <w:szCs w:val="24"/>
-        </w:rPr>
-      </w:pPr>
-      <w:r>
-        <w:rPr>
-          <w:sz w:val="24"/>
-          <w:szCs w:val="24"/>
-        </w:rPr>
-        <w:t>Aucun éleveur ne peut conserver tous les jeunes nés chez lui et nourrir des brebis âgées ne produisant plus, qui vieilliraient et agoniseraient sur le flanc pendant des semaines avant de mourir. L’éleveur qui se mettrait dans cette situation serait poursuivi par les Société de Protection des Animaux  et condamné pour maltraitance !!!</w:t>
-      </w:r>
-    </w:p>
-    <w:p>
-      <w:pPr>
-        <w:jc w:val="both"/>
-        <w:rPr>
-          <w:sz w:val="24"/>
-          <w:szCs w:val="24"/>
-        </w:rPr>
-      </w:pPr>
+        <w:t>Et il gagne sa vie en vendant les agneaux en surplus du renouvellement et les brebis réformées bien nourris dans la quiétude et abattus sans souffrances. Ce qui n’est pas le cas des animaux attaqués par les loups dont les viscères sont dévorés avant que la mort n’intervienne.</w:t>
+      </w:r>
+    </w:p>
+    <w:p>
+      <w:pPr>
+        <w:jc w:val="both"/>
+        <w:rPr>
+          <w:sz w:val="24"/>
+          <w:szCs w:val="24"/>
+        </w:rPr>
+      </w:pPr>
+      <w:r>
+        <w:rPr>
+          <w:sz w:val="24"/>
+          <w:szCs w:val="24"/>
+        </w:rPr>
+        <w:t xml:space="preserve">Aucun éleveur ne peut conserver tous les jeunes nés chez lui et nourrir des brebis âgées ne produisant plus, qui vieilliraient et agoniseraient sur le flanc pendant des semaines avant de mourir. L’éleveur qui se mettrait dans cette situation serait poursuivi par les Société de Protection des </w:t>
+      </w:r>
+      <w:proofErr w:type="gramStart"/>
+      <w:r>
+        <w:rPr>
+          <w:sz w:val="24"/>
+          <w:szCs w:val="24"/>
+        </w:rPr>
+        <w:t>Animaux  et</w:t>
+      </w:r>
+      <w:proofErr w:type="gramEnd"/>
+      <w:r>
+        <w:rPr>
+          <w:sz w:val="24"/>
+          <w:szCs w:val="24"/>
+        </w:rPr>
+        <w:t xml:space="preserve"> condamné pour maltraitance !!!</w:t>
+      </w:r>
+    </w:p>
+    <w:p>
+      <w:pPr>
+        <w:jc w:val="both"/>
+        <w:rPr>
+          <w:sz w:val="24"/>
+          <w:szCs w:val="24"/>
+        </w:rPr>
+      </w:pPr>
+      <w:r>
+        <w:rPr>
+          <w:sz w:val="24"/>
+          <w:szCs w:val="24"/>
+        </w:rPr>
+        <w:t xml:space="preserve">Si les éleveurs ne sont pas renouvelés, la montagne ne sera plus entretenue et deviendra de plus en plus dangereuse. En effet, l’herbe pâturée crée un petit hérisson qui accroche la neige </w:t>
+      </w:r>
       <w:r>
         <w:rPr>
           <w:sz w:val="24"/>
           <w:szCs w:val="24"/>
         </w:rPr>
         <w:lastRenderedPageBreak/>
-        <w:t>Si les éleveurs ne sont pas renouvelés, la montagne ne sera plus entretenue et deviendra de plus en plus dangereuse. En effet, l’herbe pâturée crée un petit hérisson qui accroche la neige et limite les avalanches, alors que l’herbe non pâturée, se couche sur le sol en pente et sert de toboggan à la neige.</w:t>
+        <w:t>et limite les avalanches, alors que l’herbe non pâturée, se couche sur le sol en pente et sert de toboggan à la neige.</w:t>
       </w:r>
     </w:p>
     <w:p>
@@ -707,15 +747,6 @@
           <w:szCs w:val="24"/>
         </w:rPr>
       </w:pPr>
-    </w:p>
-    <w:p>
-      <w:pPr>
-        <w:jc w:val="both"/>
-        <w:rPr>
-          <w:sz w:val="24"/>
-          <w:szCs w:val="24"/>
-        </w:rPr>
-      </w:pPr>
       <w:r>
         <w:rPr>
           <w:sz w:val="24"/>
@@ -801,7 +832,35 @@
           <w:sz w:val="24"/>
           <w:szCs w:val="24"/>
         </w:rPr>
-        <w:t>Les éleveurs de moutons pourraient lancer avec succès une pétition dans leurs rangs pour protéger les rats de Paris, …qui ne les gênent pas !</w:t>
+        <w:t>Pour contrer les écolog</w:t>
+      </w:r>
+      <w:r>
+        <w:rPr>
+          <w:sz w:val="24"/>
+          <w:szCs w:val="24"/>
+        </w:rPr>
+        <w:t>istes qui veulent décider pour l</w:t>
+      </w:r>
+      <w:r>
+        <w:rPr>
+          <w:sz w:val="24"/>
+          <w:szCs w:val="24"/>
+        </w:rPr>
+        <w:t>es éleveurs de moutons</w:t>
+      </w:r>
+      <w:r>
+        <w:rPr>
+          <w:sz w:val="24"/>
+          <w:szCs w:val="24"/>
+        </w:rPr>
+        <w:t>, ces derniers</w:t>
+      </w:r>
+      <w:r>
+        <w:rPr>
+          <w:sz w:val="24"/>
+          <w:szCs w:val="24"/>
+        </w:rPr>
+        <w:t xml:space="preserve"> pourraient lancer avec succès une pétition dans leurs rangs pour protéger les rats de Paris, …qui ne les gênent pas !</w:t>
       </w:r>
     </w:p>
     <w:p>
@@ -860,7 +919,23 @@
           <w:sz w:val="24"/>
           <w:szCs w:val="24"/>
         </w:rPr>
-        <w:t>En effet, les contraintes s’exercent sur les pêcheurs et indirectement sur les consommateurs par le prix, alors que la raréfaction des civelles est due au surnombre des hérons – gris, cendrés et blancs- et des cormorans  protégés depuis soixante ans.</w:t>
+        <w:t xml:space="preserve">En effet, les contraintes s’exercent sur les pêcheurs et indirectement sur les consommateurs par le prix, alors que la raréfaction des civelles est due au surnombre des hérons – gris, cendrés et blancs- et des </w:t>
+      </w:r>
+      <w:proofErr w:type="gramStart"/>
+      <w:r>
+        <w:rPr>
+          <w:sz w:val="24"/>
+          <w:szCs w:val="24"/>
+        </w:rPr>
+        <w:t>cormorans  protégés</w:t>
+      </w:r>
+      <w:proofErr w:type="gramEnd"/>
+      <w:r>
+        <w:rPr>
+          <w:sz w:val="24"/>
+          <w:szCs w:val="24"/>
+        </w:rPr>
+        <w:t xml:space="preserve"> depuis soixante ans.</w:t>
       </w:r>
     </w:p>
     <w:p>
@@ -896,7 +971,51 @@
           <w:szCs w:val="24"/>
         </w:rPr>
         <w:tab/>
-        <w:t>La reproduction des anguilles a lieu dans la mer des Sargasses au coeur de l’Atlantique où éclosent les civelles qui remontent jusque vers nos côtes, dans nos rivières et canaux pour devenir anguilles dans nos marais.</w:t>
+        <w:t>La reproduction des anguilles a lieu dans la mer des Sargasses</w:t>
+      </w:r>
+      <w:r>
+        <w:rPr>
+          <w:sz w:val="24"/>
+          <w:szCs w:val="24"/>
+        </w:rPr>
+        <w:t xml:space="preserve">, </w:t>
+      </w:r>
+      <w:r>
+        <w:rPr>
+          <w:sz w:val="24"/>
+          <w:szCs w:val="24"/>
+        </w:rPr>
+        <w:t xml:space="preserve">au </w:t>
+      </w:r>
+      <w:proofErr w:type="spellStart"/>
+      <w:r>
+        <w:rPr>
+          <w:sz w:val="24"/>
+          <w:szCs w:val="24"/>
+        </w:rPr>
+        <w:t>coeur</w:t>
+      </w:r>
+      <w:proofErr w:type="spellEnd"/>
+      <w:r>
+        <w:rPr>
+          <w:sz w:val="24"/>
+          <w:szCs w:val="24"/>
+        </w:rPr>
+        <w:t xml:space="preserve"> de l’Atlantique</w:t>
+      </w:r>
+      <w:r>
+        <w:rPr>
+          <w:sz w:val="24"/>
+          <w:szCs w:val="24"/>
+        </w:rPr>
+        <w:t>,</w:t>
+      </w:r>
+      <w:r>
+        <w:rPr>
+          <w:sz w:val="24"/>
+          <w:szCs w:val="24"/>
+        </w:rPr>
+        <w:t xml:space="preserve"> où éclosent les civelles qui remontent jusque vers nos côtes, dans nos rivières et canaux pour devenir anguilles dans nos marais.</w:t>
       </w:r>
     </w:p>
     <w:p>
@@ -914,31 +1033,24 @@
           <w:szCs w:val="24"/>
         </w:rPr>
         <w:tab/>
-        <w:t xml:space="preserve">Avant la protection des hérons, à l’automne, les anguilles adultes descendaient les </w:t>
-      </w:r>
+        <w:t>Avant la protection des hérons, à l’automne, les anguilles adultes descendaient les canaux et n’hésitaient pas à remonter dans l’herbe des prairies pour contourner une écluse ou un batardeau pour rejoindre l’Océan. C’était la dérivée, dont se souviennent les anciens !</w:t>
+      </w:r>
+    </w:p>
+    <w:p>
+      <w:pPr>
+        <w:widowControl w:val="0"/>
+        <w:jc w:val="both"/>
+        <w:rPr>
+          <w:sz w:val="24"/>
+          <w:szCs w:val="24"/>
+        </w:rPr>
+      </w:pPr>
       <w:r>
         <w:rPr>
           <w:sz w:val="24"/>
           <w:szCs w:val="24"/>
         </w:rPr>
         <w:lastRenderedPageBreak/>
-        <w:t>canaux et n’hésitaient pas à remonter dans l’herbe des prairies pour contourner une écluse ou un batardeau pour rejoindre l’Océan. C’était la dérivée, dont se souviennent les anciens !</w:t>
-      </w:r>
-    </w:p>
-    <w:p>
-      <w:pPr>
-        <w:widowControl w:val="0"/>
-        <w:jc w:val="both"/>
-        <w:rPr>
-          <w:sz w:val="24"/>
-          <w:szCs w:val="24"/>
-        </w:rPr>
-      </w:pPr>
-      <w:r>
-        <w:rPr>
-          <w:sz w:val="24"/>
-          <w:szCs w:val="24"/>
-        </w:rPr>
         <w:tab/>
         <w:t>La pêche des anguilles était concédée aux éclusiers, qui géraient le niveau d’eau des marais selon les saisons, en compensation de leur travail.</w:t>
       </w:r>
@@ -958,7 +1070,23 @@
           <w:szCs w:val="24"/>
         </w:rPr>
         <w:tab/>
-        <w:t>Au fil des années, cette dérivée a diminué jusqu’à disparaître complètement à la fin du XXè siècle.</w:t>
+        <w:t xml:space="preserve">Au fil des années, cette dérivée a diminué jusqu’à disparaître complètement à la fin du </w:t>
+      </w:r>
+      <w:proofErr w:type="spellStart"/>
+      <w:r>
+        <w:rPr>
+          <w:sz w:val="24"/>
+          <w:szCs w:val="24"/>
+        </w:rPr>
+        <w:t>XXè</w:t>
+      </w:r>
+      <w:proofErr w:type="spellEnd"/>
+      <w:r>
+        <w:rPr>
+          <w:sz w:val="24"/>
+          <w:szCs w:val="24"/>
+        </w:rPr>
+        <w:t xml:space="preserve"> siècle.</w:t>
       </w:r>
     </w:p>
     <w:p>
@@ -976,7 +1104,39 @@
           <w:szCs w:val="24"/>
         </w:rPr>
         <w:tab/>
-        <w:t xml:space="preserve">Ce qui veut dire que les civelles qui remontent chez nous, ne participent plus à la reproduction dans la mer des Sargasses. Les anguilles sont toutes avalées dans nos marais par les hérons, les cormorans et maintenant les ibis, avant d’être adultes. Pas d’oeufs, pas de civelles, pas d’anguilles et pas d’oeufs. </w:t>
+        <w:t>Ce qui veut dire que les civelles qui remontent chez nous, ne participent plus à la reproduction dans la mer des Sargasses. Les anguilles sont toutes avalées dans nos marais par les hérons, les cormorans et maintenant les ibis, avant d’être adultes. Pas d’</w:t>
+      </w:r>
+      <w:proofErr w:type="spellStart"/>
+      <w:r>
+        <w:rPr>
+          <w:sz w:val="24"/>
+          <w:szCs w:val="24"/>
+        </w:rPr>
+        <w:t>oeufs</w:t>
+      </w:r>
+      <w:proofErr w:type="spellEnd"/>
+      <w:r>
+        <w:rPr>
+          <w:sz w:val="24"/>
+          <w:szCs w:val="24"/>
+        </w:rPr>
+        <w:t>, pas de civelles, pas d’anguilles et pas d’</w:t>
+      </w:r>
+      <w:proofErr w:type="spellStart"/>
+      <w:r>
+        <w:rPr>
+          <w:sz w:val="24"/>
+          <w:szCs w:val="24"/>
+        </w:rPr>
+        <w:t>oeufs</w:t>
+      </w:r>
+      <w:proofErr w:type="spellEnd"/>
+      <w:r>
+        <w:rPr>
+          <w:sz w:val="24"/>
+          <w:szCs w:val="24"/>
+        </w:rPr>
+        <w:t xml:space="preserve">. </w:t>
       </w:r>
     </w:p>
     <w:p>
@@ -1119,52 +1279,12 @@
     </w:p>
     <w:p>
       <w:pPr>
-        <w:widowControl w:val="0"/>
-        <w:jc w:val="both"/>
-        <w:rPr>
-          <w:sz w:val="24"/>
-          <w:szCs w:val="24"/>
-        </w:rPr>
-      </w:pPr>
-    </w:p>
-    <w:p>
-      <w:pPr>
-        <w:widowControl w:val="0"/>
-        <w:jc w:val="both"/>
-        <w:rPr>
-          <w:sz w:val="24"/>
-          <w:szCs w:val="24"/>
-        </w:rPr>
-      </w:pPr>
-    </w:p>
-    <w:p>
-      <w:pPr>
-        <w:rPr>
-          <w:sz w:val="24"/>
-          <w:szCs w:val="24"/>
-        </w:rPr>
-      </w:pPr>
-    </w:p>
-    <w:p>
-      <w:pPr>
-        <w:rPr>
-          <w:sz w:val="24"/>
-          <w:szCs w:val="24"/>
-        </w:rPr>
-      </w:pPr>
-    </w:p>
-    <w:p>
-      <w:pPr>
-        <w:rPr>
-          <w:sz w:val="24"/>
-          <w:szCs w:val="24"/>
-        </w:rPr>
-      </w:pPr>
-    </w:p>
-    <w:p>
-      <w:pPr>
-        <w:pStyle w:val="NormalWeb"/>
-        <w:jc w:val="both"/>
+        <w:rPr>
+          <w:sz w:val="28"/>
+          <w:szCs w:val="28"/>
+        </w:rPr>
+      </w:pPr>
+      <w:r>
         <w:rPr>
           <w:b/>
           <w:bCs/>
@@ -1172,23 +1292,6 @@
           <w:sz w:val="28"/>
           <w:szCs w:val="28"/>
         </w:rPr>
-      </w:pPr>
-    </w:p>
-    <w:p>
-      <w:pPr>
-        <w:rPr>
-          <w:sz w:val="28"/>
-          <w:szCs w:val="28"/>
-        </w:rPr>
-      </w:pPr>
-      <w:r>
-        <w:rPr>
-          <w:b/>
-          <w:bCs/>
-          <w:color w:val="000000"/>
-          <w:sz w:val="28"/>
-          <w:szCs w:val="28"/>
-        </w:rPr>
         <w:t>Nitrates</w:t>
       </w:r>
       <w:r>
@@ -1205,7 +1308,15 @@
           <w:sz w:val="24"/>
           <w:szCs w:val="24"/>
         </w:rPr>
-        <w:t xml:space="preserve"> eau plus chère, blé moins </w:t>
+        <w:t xml:space="preserve"> eau plus chère, moins </w:t>
+      </w:r>
+      <w:r>
+        <w:rPr>
+          <w:color w:val="000000"/>
+          <w:sz w:val="24"/>
+          <w:szCs w:val="24"/>
+        </w:rPr>
+        <w:t xml:space="preserve">de blé </w:t>
       </w:r>
       <w:r>
         <w:rPr>
@@ -1237,7 +1348,15 @@
           <w:sz w:val="24"/>
           <w:szCs w:val="24"/>
         </w:rPr>
-        <w:t xml:space="preserve"> qualité.</w:t>
+        <w:t xml:space="preserve"> qualité</w:t>
+      </w:r>
+      <w:r>
+        <w:rPr>
+          <w:color w:val="000000"/>
+          <w:sz w:val="24"/>
+          <w:szCs w:val="24"/>
+        </w:rPr>
+        <w:t>, carencé en protéine</w:t>
       </w:r>
     </w:p>
     <w:p>
@@ -1252,7 +1371,19 @@
         <w:rPr>
           <w:color w:val="000000"/>
         </w:rPr>
-        <w:t>Parce que quelques décideurs ont constaté, il y a trente ans, qu’une partie des eaux de consommation contenait moins de 50 mg de nitrates par litre, ont décrété que désormais ce serait la norme.</w:t>
+        <w:t xml:space="preserve">Parce que quelques décideurs ont constaté, il y a trente ans, qu’une partie des eaux de consommation contenait moins de 50 mg de nitrates par litre, </w:t>
+      </w:r>
+      <w:r>
+        <w:rPr>
+          <w:color w:val="000000"/>
+        </w:rPr>
+        <w:t xml:space="preserve">ils </w:t>
+      </w:r>
+      <w:r>
+        <w:rPr>
+          <w:color w:val="000000"/>
+        </w:rPr>
+        <w:t>ont décrété que désormais ce serait la norme.</w:t>
       </w:r>
     </w:p>
     <w:p>
@@ -1294,22 +1425,45 @@
         <w:rPr>
           <w:color w:val="000000"/>
         </w:rPr>
-        <w:lastRenderedPageBreak/>
-        <w:t>Donc des conséquences sur les finances publiques qui doivent respecter cette norme et pour les agriculteurs qui doivent limiter les apports d’azote -extrait de l’air- pour une récolte de blé limitée en quantité et en qualité, lui fermant des marchés à l’export</w:t>
-      </w:r>
-      <w:r>
-        <w:rPr>
-          <w:color w:val="000000"/>
-        </w:rPr>
-        <w:t>ation</w:t>
-      </w:r>
-      <w:bookmarkStart w:id="0" w:name="_GoBack"/>
-      <w:bookmarkEnd w:id="0"/>
-      <w:r>
-        <w:rPr>
-          <w:color w:val="000000"/>
-        </w:rPr>
-        <w:t>, dont nos finances publiques ont pourtant bien besoin</w:t>
+        <w:t xml:space="preserve">Donc des conséquences sur les finances publiques qui doivent respecter cette norme et pour les agriculteurs qui doivent limiter les apports d’azote -extrait de l’air- pour une récolte de blé limitée en quantité </w:t>
+      </w:r>
+      <w:r>
+        <w:rPr>
+          <w:color w:val="000000"/>
+        </w:rPr>
+        <w:t xml:space="preserve">dont le faible taux de </w:t>
+      </w:r>
+      <w:proofErr w:type="spellStart"/>
+      <w:r>
+        <w:rPr>
+          <w:color w:val="000000"/>
+        </w:rPr>
+        <w:t>protéïne</w:t>
+      </w:r>
+      <w:proofErr w:type="spellEnd"/>
+      <w:r>
+        <w:rPr>
+          <w:color w:val="000000"/>
+        </w:rPr>
+        <w:t xml:space="preserve"> lui ferm</w:t>
+      </w:r>
+      <w:r>
+        <w:rPr>
+          <w:color w:val="000000"/>
+        </w:rPr>
+        <w:t xml:space="preserve">e </w:t>
+      </w:r>
+      <w:r>
+        <w:rPr>
+          <w:color w:val="000000"/>
+        </w:rPr>
+        <w:t>des marchés à l’export</w:t>
+      </w:r>
+      <w:r>
+        <w:rPr>
+          <w:color w:val="000000"/>
+        </w:rPr>
+        <w:t>ation, dont nos finances publiques ont pourtant bien besoin</w:t>
       </w:r>
       <w:r>
         <w:rPr>
@@ -1349,12 +1503,14 @@
           <w:color w:val="000000"/>
         </w:rPr>
       </w:pPr>
+      <w:proofErr w:type="gramStart"/>
       <w:r>
         <w:rPr>
           <w:color w:val="000000"/>
         </w:rPr>
         <w:t>e-mail:andremenet@aol.com</w:t>
       </w:r>
+      <w:proofErr w:type="gramEnd"/>
     </w:p>
     <w:p>
       <w:pPr>
@@ -1365,12 +1521,14 @@
           <w:color w:val="000000"/>
         </w:rPr>
       </w:pPr>
+      <w:proofErr w:type="gramStart"/>
       <w:r>
         <w:rPr>
           <w:color w:val="000000"/>
         </w:rPr>
         <w:t>site:</w:t>
       </w:r>
+      <w:proofErr w:type="gramEnd"/>
       <w:r>
         <w:rPr>
           <w:color w:val="000000"/>

</xml_diff>